<commit_message>
ukol 4 - kvd. rovnice
todo: ukol 3 - nadrz
</commit_message>
<xml_diff>
--- a/Ukoly.docx
+++ b/Ukoly.docx
@@ -3,20 +3,34 @@
 <w:document xmlns:wpc="http://schemas.microsoft.com/office/word/2010/wordprocessingCanvas" xmlns:cx="http://schemas.microsoft.com/office/drawing/2014/chartex" xmlns:cx1="http://schemas.microsoft.com/office/drawing/2015/9/8/chartex" xmlns:cx2="http://schemas.microsoft.com/office/drawing/2015/10/21/chartex" xmlns:cx3="http://schemas.microsoft.com/office/drawing/2016/5/9/chartex" xmlns:cx4="http://schemas.microsoft.com/office/drawing/2016/5/10/chartex" xmlns:cx5="http://schemas.microsoft.com/office/drawing/2016/5/11/chartex" xmlns:cx6="http://schemas.microsoft.com/office/drawing/2016/5/12/chartex" xmlns:cx7="http://schemas.microsoft.com/office/drawing/2016/5/13/chartex" xmlns:cx8="http://schemas.microsoft.com/office/drawing/2016/5/14/chartex" xmlns:mc="http://schemas.openxmlformats.org/markup-compatibility/2006" xmlns:aink="http://schemas.microsoft.com/office/drawing/2016/ink" xmlns:am3d="http://schemas.microsoft.com/office/drawing/2017/model3d" xmlns:o="urn:schemas-microsoft-com:office:office" xmlns:r="http://schemas.openxmlformats.org/officeDocument/2006/relationships" xmlns:m="http://schemas.openxmlformats.org/officeDocument/2006/math" xmlns:v="urn:schemas-microsoft-com:vml" xmlns:wp14="http://schemas.microsoft.com/office/word/2010/wordprocessingDrawing" xmlns:wp="http://schemas.openxmlformats.org/drawingml/2006/wordprocessingDrawing" xmlns:w10="urn:schemas-microsoft-com:office:word" xmlns:w="http://schemas.openxmlformats.org/wordprocessingml/2006/main" xmlns:w14="http://schemas.microsoft.com/office/word/2010/wordml" xmlns:w15="http://schemas.microsoft.com/office/word/2012/wordml" xmlns:w16cid="http://schemas.microsoft.com/office/word/2016/wordml/cid" xmlns:w16se="http://schemas.microsoft.com/office/word/2015/wordml/symex" xmlns:wpg="http://schemas.microsoft.com/office/word/2010/wordprocessingGroup" xmlns:wpi="http://schemas.microsoft.com/office/word/2010/wordprocessingInk" xmlns:wne="http://schemas.microsoft.com/office/word/2006/wordml" xmlns:wps="http://schemas.microsoft.com/office/word/2010/wordprocessingShape" mc:Ignorable="w14 w15 w16se w16cid wp14">
   <w:body>
     <w:p>
-      <w:r>
+      <w:pPr>
+        <w:rPr>
+          <w:i/>
+        </w:rPr>
+      </w:pPr>
+      <w:r>
+        <w:rPr>
+          <w:i/>
+        </w:rPr>
         <w:t xml:space="preserve">??? Úkol 1: </w:t>
       </w:r>
       <w:proofErr w:type="spellStart"/>
       <w:r>
+        <w:rPr>
+          <w:i/>
+        </w:rPr>
         <w:t>Obdelnik_IO</w:t>
       </w:r>
       <w:proofErr w:type="spellEnd"/>
       <w:r>
+        <w:rPr>
+          <w:i/>
+        </w:rPr>
         <w:t xml:space="preserve"> -&gt; nebylo zadaný na hodině</w:t>
       </w:r>
     </w:p>
     <w:p>
-      <w:hyperlink r:id="rId4" w:history="1">
+      <w:hyperlink r:id="rId6" w:history="1">
         <w:r>
           <w:rPr>
             <w:rStyle w:val="Hypertextovodkaz"/>
@@ -42,6 +56,12 @@
         <w:rPr>
           <w:color w:val="00B050"/>
         </w:rPr>
+        <w:t xml:space="preserve">26/2 </w:t>
+      </w:r>
+      <w:r>
+        <w:rPr>
+          <w:color w:val="00B050"/>
+        </w:rPr>
         <w:t xml:space="preserve">Zadaní úkolu 2: </w:t>
       </w:r>
       <w:proofErr w:type="spellStart"/>
@@ -60,7 +80,7 @@
       </w:r>
     </w:p>
     <w:p>
-      <w:hyperlink r:id="rId5" w:history="1">
+      <w:hyperlink r:id="rId7" w:history="1">
         <w:r>
           <w:rPr>
             <w:rStyle w:val="Hypertextovodkaz"/>
@@ -77,57 +97,110 @@
       </w:pPr>
     </w:p>
     <w:p>
-      <w:proofErr w:type="spellStart"/>
-      <w:r>
-        <w:t>Zadání ú</w:t>
-      </w:r>
-      <w:proofErr w:type="spellEnd"/>
-      <w:r>
-        <w:t>kolu 3: nádrž -&gt; jiné zadání v cvičení 4??</w:t>
-      </w:r>
-    </w:p>
-    <w:p>
-      <w:hyperlink r:id="rId6" w:history="1">
+      <w:pPr>
+        <w:rPr>
+          <w:color w:val="FF0000"/>
+        </w:rPr>
+      </w:pPr>
+      <w:r>
+        <w:rPr>
+          <w:color w:val="FF0000"/>
+        </w:rPr>
+        <w:t xml:space="preserve">TODO: 04/03 </w:t>
+      </w:r>
+      <w:r>
+        <w:rPr>
+          <w:color w:val="FF0000"/>
+        </w:rPr>
+        <w:t>Zadání úkolu 3: nádrž -&gt; jiné zadání v cvičení 4??</w:t>
+      </w:r>
+    </w:p>
+    <w:p>
+      <w:hyperlink r:id="rId8" w:history="1">
         <w:r>
           <w:rPr>
             <w:rStyle w:val="Hypertextovodkaz"/>
           </w:rPr>
-          <w:t>https://moodle.vspj.cz/pluginfile.php/408659/mod_resource/content/1/Zad%C3%A1n%C3%AD%20%C3%BAkolu%20%2303%20-.txt</w:t>
+          <w:t>https://moodle.vspj.cz/</w:t>
         </w:r>
-      </w:hyperlink>
-    </w:p>
-    <w:p/>
-    <w:p>
-      <w:pPr>
-        <w:rPr>
-          <w:color w:val="FF0000"/>
-        </w:rPr>
-      </w:pPr>
-      <w:r>
-        <w:rPr>
-          <w:color w:val="FF0000"/>
-        </w:rPr>
-        <w:t>Cvičení 04</w:t>
-      </w:r>
-      <w:r>
-        <w:rPr>
-          <w:color w:val="FF0000"/>
-        </w:rPr>
-        <w:t xml:space="preserve"> – nádrž a kvadratická rovnice</w:t>
-      </w:r>
-    </w:p>
-    <w:p>
-      <w:hyperlink r:id="rId7" w:history="1">
         <w:r>
           <w:rPr>
             <w:rStyle w:val="Hypertextovodkaz"/>
           </w:rPr>
-          <w:t>https://moodle.vspj.cz/pluginfile.php/408658/mod_resource/content/0/Cvi%C4%8Den%C3%AD-04%20-.txt</w:t>
+          <w:t>p</w:t>
+        </w:r>
+        <w:r>
+          <w:rPr>
+            <w:rStyle w:val="Hypertextovodkaz"/>
+          </w:rPr>
+          <w:t>luginfile.php/40865</w:t>
+        </w:r>
+        <w:r>
+          <w:rPr>
+            <w:rStyle w:val="Hypertextovodkaz"/>
+          </w:rPr>
+          <w:t>9</w:t>
+        </w:r>
+        <w:r>
+          <w:rPr>
+            <w:rStyle w:val="Hypertextovodkaz"/>
+          </w:rPr>
+          <w:t>/mod_resource/content/1/Zad%C3%A1n%C3%AD%20%C3%BAkolu%20%2303%20-.txt</w:t>
         </w:r>
       </w:hyperlink>
     </w:p>
-    <w:p>
-      <w:hyperlink r:id="rId8" w:history="1">
+    <w:p/>
+    <w:p>
+      <w:pPr>
+        <w:rPr>
+          <w:color w:val="00B050"/>
+        </w:rPr>
+      </w:pPr>
+      <w:r>
+        <w:rPr>
+          <w:color w:val="00B050"/>
+        </w:rPr>
+        <w:t xml:space="preserve">11/03 </w:t>
+      </w:r>
+      <w:r>
+        <w:rPr>
+          <w:color w:val="00B050"/>
+        </w:rPr>
+        <w:t>Cvičení 04 – nádrž a kvadratická rovnice</w:t>
+      </w:r>
+    </w:p>
+    <w:p>
+      <w:hyperlink r:id="rId9" w:history="1">
+        <w:r>
+          <w:rPr>
+            <w:rStyle w:val="Hypertextovodkaz"/>
+          </w:rPr>
+          <w:t>https://moodle.vspj.cz/pluginfile.php/4</w:t>
+        </w:r>
+        <w:bookmarkStart w:id="0" w:name="_GoBack"/>
+        <w:bookmarkEnd w:id="0"/>
+        <w:r>
+          <w:rPr>
+            <w:rStyle w:val="Hypertextovodkaz"/>
+          </w:rPr>
+          <w:t>09846/mod_resource/content/2/Zad%C3%A1n%C3%AD%20%C3%BAkolu%20%230</w:t>
+        </w:r>
+        <w:r>
+          <w:rPr>
+            <w:rStyle w:val="Hypertextovodkaz"/>
+          </w:rPr>
+          <w:t>4</w:t>
+        </w:r>
+        <w:r>
+          <w:rPr>
+            <w:rStyle w:val="Hypertextovodkaz"/>
+          </w:rPr>
+          <w:t>.txt</w:t>
+        </w:r>
+      </w:hyperlink>
+    </w:p>
+    <w:p>
+      <w:hyperlink r:id="rId10" w:history="1">
         <w:r>
           <w:rPr>
             <w:rStyle w:val="Hypertextovodkaz"/>
@@ -137,9 +210,589 @@
       </w:hyperlink>
     </w:p>
     <w:p>
-      <w:bookmarkStart w:id="0" w:name="_GoBack"/>
-      <w:bookmarkEnd w:id="0"/>
-    </w:p>
+      <w:r>
+        <w:t>3tí a 7mý řádek</w:t>
+      </w:r>
+    </w:p>
+    <w:p>
+      <w:pPr>
+        <w:pStyle w:val="FormtovanvHTML"/>
+        <w:rPr>
+          <w:rFonts w:asciiTheme="minorHAnsi" w:hAnsiTheme="minorHAnsi" w:cstheme="minorHAnsi"/>
+          <w:sz w:val="22"/>
+          <w:szCs w:val="22"/>
+        </w:rPr>
+      </w:pPr>
+      <w:proofErr w:type="spellStart"/>
+      <w:proofErr w:type="gramStart"/>
+      <w:r>
+        <w:rPr>
+          <w:rFonts w:asciiTheme="minorHAnsi" w:hAnsiTheme="minorHAnsi" w:cstheme="minorHAnsi"/>
+          <w:sz w:val="22"/>
+          <w:szCs w:val="22"/>
+        </w:rPr>
+        <w:t>KvR</w:t>
+      </w:r>
+      <w:proofErr w:type="spellEnd"/>
+      <w:r>
+        <w:rPr>
+          <w:rFonts w:asciiTheme="minorHAnsi" w:hAnsiTheme="minorHAnsi" w:cstheme="minorHAnsi"/>
+          <w:sz w:val="22"/>
+          <w:szCs w:val="22"/>
+        </w:rPr>
+        <w:t>(</w:t>
+      </w:r>
+      <w:proofErr w:type="gramEnd"/>
+      <w:r>
+        <w:rPr>
+          <w:rFonts w:asciiTheme="minorHAnsi" w:hAnsiTheme="minorHAnsi" w:cstheme="minorHAnsi"/>
+          <w:sz w:val="22"/>
+          <w:szCs w:val="22"/>
+        </w:rPr>
+        <w:t xml:space="preserve">-a, -b, -c, -x, </w:t>
+      </w:r>
+      <w:proofErr w:type="spellStart"/>
+      <w:r>
+        <w:rPr>
+          <w:rFonts w:asciiTheme="minorHAnsi" w:hAnsiTheme="minorHAnsi" w:cstheme="minorHAnsi"/>
+          <w:sz w:val="22"/>
+          <w:szCs w:val="22"/>
+        </w:rPr>
+        <w:t>KvR</w:t>
+      </w:r>
+      <w:proofErr w:type="spellEnd"/>
+      <w:r>
+        <w:rPr>
+          <w:rFonts w:asciiTheme="minorHAnsi" w:hAnsiTheme="minorHAnsi" w:cstheme="minorHAnsi"/>
+          <w:sz w:val="22"/>
+          <w:szCs w:val="22"/>
+        </w:rPr>
+        <w:t>(a, b, c, x), +</w:t>
+      </w:r>
+      <w:proofErr w:type="spellStart"/>
+      <w:r>
+        <w:rPr>
+          <w:rFonts w:asciiTheme="minorHAnsi" w:hAnsiTheme="minorHAnsi" w:cstheme="minorHAnsi"/>
+          <w:sz w:val="22"/>
+          <w:szCs w:val="22"/>
+        </w:rPr>
+        <w:t>getA</w:t>
+      </w:r>
+      <w:proofErr w:type="spellEnd"/>
+      <w:r>
+        <w:rPr>
+          <w:rFonts w:asciiTheme="minorHAnsi" w:hAnsiTheme="minorHAnsi" w:cstheme="minorHAnsi"/>
+          <w:sz w:val="22"/>
+          <w:szCs w:val="22"/>
+        </w:rPr>
+        <w:t>(), +</w:t>
+      </w:r>
+      <w:proofErr w:type="spellStart"/>
+      <w:r>
+        <w:rPr>
+          <w:rFonts w:asciiTheme="minorHAnsi" w:hAnsiTheme="minorHAnsi" w:cstheme="minorHAnsi"/>
+          <w:sz w:val="22"/>
+          <w:szCs w:val="22"/>
+        </w:rPr>
+        <w:t>getB</w:t>
+      </w:r>
+      <w:proofErr w:type="spellEnd"/>
+      <w:r>
+        <w:rPr>
+          <w:rFonts w:asciiTheme="minorHAnsi" w:hAnsiTheme="minorHAnsi" w:cstheme="minorHAnsi"/>
+          <w:sz w:val="22"/>
+          <w:szCs w:val="22"/>
+        </w:rPr>
+        <w:t>(), +</w:t>
+      </w:r>
+      <w:proofErr w:type="spellStart"/>
+      <w:r>
+        <w:rPr>
+          <w:rFonts w:asciiTheme="minorHAnsi" w:hAnsiTheme="minorHAnsi" w:cstheme="minorHAnsi"/>
+          <w:sz w:val="22"/>
+          <w:szCs w:val="22"/>
+        </w:rPr>
+        <w:t>getC</w:t>
+      </w:r>
+      <w:proofErr w:type="spellEnd"/>
+      <w:r>
+        <w:rPr>
+          <w:rFonts w:asciiTheme="minorHAnsi" w:hAnsiTheme="minorHAnsi" w:cstheme="minorHAnsi"/>
+          <w:sz w:val="22"/>
+          <w:szCs w:val="22"/>
+        </w:rPr>
+        <w:t>(), -</w:t>
+      </w:r>
+      <w:proofErr w:type="spellStart"/>
+      <w:r>
+        <w:rPr>
+          <w:rFonts w:asciiTheme="minorHAnsi" w:hAnsiTheme="minorHAnsi" w:cstheme="minorHAnsi"/>
+          <w:sz w:val="22"/>
+          <w:szCs w:val="22"/>
+        </w:rPr>
+        <w:t>setA</w:t>
+      </w:r>
+      <w:proofErr w:type="spellEnd"/>
+      <w:r>
+        <w:rPr>
+          <w:rFonts w:asciiTheme="minorHAnsi" w:hAnsiTheme="minorHAnsi" w:cstheme="minorHAnsi"/>
+          <w:sz w:val="22"/>
+          <w:szCs w:val="22"/>
+        </w:rPr>
+        <w:t>(), -</w:t>
+      </w:r>
+      <w:proofErr w:type="spellStart"/>
+      <w:r>
+        <w:rPr>
+          <w:rFonts w:asciiTheme="minorHAnsi" w:hAnsiTheme="minorHAnsi" w:cstheme="minorHAnsi"/>
+          <w:sz w:val="22"/>
+          <w:szCs w:val="22"/>
+        </w:rPr>
+        <w:t>setB</w:t>
+      </w:r>
+      <w:proofErr w:type="spellEnd"/>
+      <w:r>
+        <w:rPr>
+          <w:rFonts w:asciiTheme="minorHAnsi" w:hAnsiTheme="minorHAnsi" w:cstheme="minorHAnsi"/>
+          <w:sz w:val="22"/>
+          <w:szCs w:val="22"/>
+        </w:rPr>
+        <w:t>(), -</w:t>
+      </w:r>
+      <w:proofErr w:type="spellStart"/>
+      <w:r>
+        <w:rPr>
+          <w:rFonts w:asciiTheme="minorHAnsi" w:hAnsiTheme="minorHAnsi" w:cstheme="minorHAnsi"/>
+          <w:sz w:val="22"/>
+          <w:szCs w:val="22"/>
+        </w:rPr>
+        <w:t>setC</w:t>
+      </w:r>
+      <w:proofErr w:type="spellEnd"/>
+      <w:r>
+        <w:rPr>
+          <w:rFonts w:asciiTheme="minorHAnsi" w:hAnsiTheme="minorHAnsi" w:cstheme="minorHAnsi"/>
+          <w:sz w:val="22"/>
+          <w:szCs w:val="22"/>
+        </w:rPr>
+        <w:t>(), +</w:t>
+      </w:r>
+      <w:proofErr w:type="spellStart"/>
+      <w:r>
+        <w:rPr>
+          <w:rFonts w:asciiTheme="minorHAnsi" w:hAnsiTheme="minorHAnsi" w:cstheme="minorHAnsi"/>
+          <w:sz w:val="22"/>
+          <w:szCs w:val="22"/>
+        </w:rPr>
+        <w:t>calcY</w:t>
+      </w:r>
+      <w:proofErr w:type="spellEnd"/>
+      <w:r>
+        <w:rPr>
+          <w:rFonts w:asciiTheme="minorHAnsi" w:hAnsiTheme="minorHAnsi" w:cstheme="minorHAnsi"/>
+          <w:sz w:val="22"/>
+          <w:szCs w:val="22"/>
+        </w:rPr>
+        <w:t>():double))</w:t>
+      </w:r>
+    </w:p>
+    <w:p>
+      <w:pPr>
+        <w:rPr>
+          <w:rFonts w:cstheme="minorHAnsi"/>
+        </w:rPr>
+      </w:pPr>
+      <w:r>
+        <w:rPr>
+          <w:rFonts w:cstheme="minorHAnsi"/>
+        </w:rPr>
+        <w:t>- nic neumí -&gt; jestli má správné hodnoty</w:t>
+      </w:r>
+    </w:p>
+    <w:p>
+      <w:pPr>
+        <w:rPr>
+          <w:rFonts w:cstheme="minorHAnsi"/>
+        </w:rPr>
+      </w:pPr>
+      <w:r>
+        <w:rPr>
+          <w:rFonts w:cstheme="minorHAnsi"/>
+        </w:rPr>
+        <w:t>-- dědičnost</w:t>
+      </w:r>
+    </w:p>
+    <w:p>
+      <w:pPr>
+        <w:tabs>
+          <w:tab w:val="left" w:pos="916"/>
+          <w:tab w:val="left" w:pos="1832"/>
+          <w:tab w:val="left" w:pos="2748"/>
+          <w:tab w:val="left" w:pos="3664"/>
+          <w:tab w:val="left" w:pos="4580"/>
+          <w:tab w:val="left" w:pos="5496"/>
+          <w:tab w:val="left" w:pos="6412"/>
+          <w:tab w:val="left" w:pos="7328"/>
+          <w:tab w:val="left" w:pos="8244"/>
+          <w:tab w:val="left" w:pos="9160"/>
+          <w:tab w:val="left" w:pos="10076"/>
+          <w:tab w:val="left" w:pos="10992"/>
+          <w:tab w:val="left" w:pos="11908"/>
+          <w:tab w:val="left" w:pos="12824"/>
+          <w:tab w:val="left" w:pos="13740"/>
+          <w:tab w:val="left" w:pos="14656"/>
+        </w:tabs>
+        <w:spacing w:after="0" w:line="240" w:lineRule="auto"/>
+        <w:rPr>
+          <w:rFonts w:eastAsia="Times New Roman" w:cstheme="minorHAnsi"/>
+          <w:lang w:eastAsia="cs-CZ"/>
+        </w:rPr>
+      </w:pPr>
+      <w:proofErr w:type="spellStart"/>
+      <w:proofErr w:type="gramStart"/>
+      <w:r>
+        <w:rPr>
+          <w:rFonts w:eastAsia="Times New Roman" w:cstheme="minorHAnsi"/>
+          <w:lang w:eastAsia="cs-CZ"/>
+        </w:rPr>
+        <w:t>KvR</w:t>
+      </w:r>
+      <w:proofErr w:type="spellEnd"/>
+      <w:r>
+        <w:rPr>
+          <w:rFonts w:eastAsia="Times New Roman" w:cstheme="minorHAnsi"/>
+          <w:lang w:eastAsia="cs-CZ"/>
+        </w:rPr>
+        <w:t>(</w:t>
+      </w:r>
+      <w:proofErr w:type="gramEnd"/>
+      <w:r>
+        <w:rPr>
+          <w:rFonts w:eastAsia="Times New Roman" w:cstheme="minorHAnsi"/>
+          <w:lang w:eastAsia="cs-CZ"/>
+        </w:rPr>
+        <w:t xml:space="preserve">-a, -b, -c, </w:t>
+      </w:r>
+      <w:proofErr w:type="spellStart"/>
+      <w:r>
+        <w:rPr>
+          <w:rFonts w:eastAsia="Times New Roman" w:cstheme="minorHAnsi"/>
+          <w:lang w:eastAsia="cs-CZ"/>
+        </w:rPr>
+        <w:t>KvR</w:t>
+      </w:r>
+      <w:proofErr w:type="spellEnd"/>
+      <w:r>
+        <w:rPr>
+          <w:rFonts w:eastAsia="Times New Roman" w:cstheme="minorHAnsi"/>
+          <w:lang w:eastAsia="cs-CZ"/>
+        </w:rPr>
+        <w:t>(a, b, c), +</w:t>
+      </w:r>
+      <w:proofErr w:type="spellStart"/>
+      <w:r>
+        <w:rPr>
+          <w:rFonts w:eastAsia="Times New Roman" w:cstheme="minorHAnsi"/>
+          <w:lang w:eastAsia="cs-CZ"/>
+        </w:rPr>
+        <w:t>getA</w:t>
+      </w:r>
+      <w:proofErr w:type="spellEnd"/>
+      <w:r>
+        <w:rPr>
+          <w:rFonts w:eastAsia="Times New Roman" w:cstheme="minorHAnsi"/>
+          <w:lang w:eastAsia="cs-CZ"/>
+        </w:rPr>
+        <w:t>(), +</w:t>
+      </w:r>
+      <w:proofErr w:type="spellStart"/>
+      <w:r>
+        <w:rPr>
+          <w:rFonts w:eastAsia="Times New Roman" w:cstheme="minorHAnsi"/>
+          <w:lang w:eastAsia="cs-CZ"/>
+        </w:rPr>
+        <w:t>getB</w:t>
+      </w:r>
+      <w:proofErr w:type="spellEnd"/>
+      <w:r>
+        <w:rPr>
+          <w:rFonts w:eastAsia="Times New Roman" w:cstheme="minorHAnsi"/>
+          <w:lang w:eastAsia="cs-CZ"/>
+        </w:rPr>
+        <w:t>(), +</w:t>
+      </w:r>
+      <w:proofErr w:type="spellStart"/>
+      <w:r>
+        <w:rPr>
+          <w:rFonts w:eastAsia="Times New Roman" w:cstheme="minorHAnsi"/>
+          <w:lang w:eastAsia="cs-CZ"/>
+        </w:rPr>
+        <w:t>getC</w:t>
+      </w:r>
+      <w:proofErr w:type="spellEnd"/>
+      <w:r>
+        <w:rPr>
+          <w:rFonts w:eastAsia="Times New Roman" w:cstheme="minorHAnsi"/>
+          <w:lang w:eastAsia="cs-CZ"/>
+        </w:rPr>
+        <w:t>(), -</w:t>
+      </w:r>
+      <w:proofErr w:type="spellStart"/>
+      <w:r>
+        <w:rPr>
+          <w:rFonts w:eastAsia="Times New Roman" w:cstheme="minorHAnsi"/>
+          <w:lang w:eastAsia="cs-CZ"/>
+        </w:rPr>
+        <w:t>setA</w:t>
+      </w:r>
+      <w:proofErr w:type="spellEnd"/>
+      <w:r>
+        <w:rPr>
+          <w:rFonts w:eastAsia="Times New Roman" w:cstheme="minorHAnsi"/>
+          <w:lang w:eastAsia="cs-CZ"/>
+        </w:rPr>
+        <w:t>(), -</w:t>
+      </w:r>
+      <w:proofErr w:type="spellStart"/>
+      <w:r>
+        <w:rPr>
+          <w:rFonts w:eastAsia="Times New Roman" w:cstheme="minorHAnsi"/>
+          <w:lang w:eastAsia="cs-CZ"/>
+        </w:rPr>
+        <w:t>setB</w:t>
+      </w:r>
+      <w:proofErr w:type="spellEnd"/>
+      <w:r>
+        <w:rPr>
+          <w:rFonts w:eastAsia="Times New Roman" w:cstheme="minorHAnsi"/>
+          <w:lang w:eastAsia="cs-CZ"/>
+        </w:rPr>
+        <w:t>(), -</w:t>
+      </w:r>
+      <w:proofErr w:type="spellStart"/>
+      <w:r>
+        <w:rPr>
+          <w:rFonts w:eastAsia="Times New Roman" w:cstheme="minorHAnsi"/>
+          <w:lang w:eastAsia="cs-CZ"/>
+        </w:rPr>
+        <w:t>setC</w:t>
+      </w:r>
+      <w:proofErr w:type="spellEnd"/>
+      <w:r>
+        <w:rPr>
+          <w:rFonts w:eastAsia="Times New Roman" w:cstheme="minorHAnsi"/>
+          <w:lang w:eastAsia="cs-CZ"/>
+        </w:rPr>
+        <w:t>())</w:t>
+      </w:r>
+    </w:p>
+    <w:p>
+      <w:pPr>
+        <w:tabs>
+          <w:tab w:val="left" w:pos="916"/>
+          <w:tab w:val="left" w:pos="1832"/>
+          <w:tab w:val="left" w:pos="2748"/>
+          <w:tab w:val="left" w:pos="3664"/>
+          <w:tab w:val="left" w:pos="4580"/>
+          <w:tab w:val="left" w:pos="5496"/>
+          <w:tab w:val="left" w:pos="6412"/>
+          <w:tab w:val="left" w:pos="7328"/>
+          <w:tab w:val="left" w:pos="8244"/>
+          <w:tab w:val="left" w:pos="9160"/>
+          <w:tab w:val="left" w:pos="10076"/>
+          <w:tab w:val="left" w:pos="10992"/>
+          <w:tab w:val="left" w:pos="11908"/>
+          <w:tab w:val="left" w:pos="12824"/>
+          <w:tab w:val="left" w:pos="13740"/>
+          <w:tab w:val="left" w:pos="14656"/>
+        </w:tabs>
+        <w:spacing w:after="0" w:line="240" w:lineRule="auto"/>
+        <w:rPr>
+          <w:rFonts w:eastAsia="Times New Roman" w:cstheme="minorHAnsi"/>
+          <w:lang w:eastAsia="cs-CZ"/>
+        </w:rPr>
+      </w:pPr>
+    </w:p>
+    <w:p>
+      <w:pPr>
+        <w:tabs>
+          <w:tab w:val="left" w:pos="916"/>
+          <w:tab w:val="left" w:pos="1832"/>
+          <w:tab w:val="left" w:pos="2748"/>
+          <w:tab w:val="left" w:pos="3664"/>
+          <w:tab w:val="left" w:pos="4580"/>
+          <w:tab w:val="left" w:pos="5496"/>
+          <w:tab w:val="left" w:pos="6412"/>
+          <w:tab w:val="left" w:pos="7328"/>
+          <w:tab w:val="left" w:pos="8244"/>
+          <w:tab w:val="left" w:pos="9160"/>
+          <w:tab w:val="left" w:pos="10076"/>
+          <w:tab w:val="left" w:pos="10992"/>
+          <w:tab w:val="left" w:pos="11908"/>
+          <w:tab w:val="left" w:pos="12824"/>
+          <w:tab w:val="left" w:pos="13740"/>
+          <w:tab w:val="left" w:pos="14656"/>
+        </w:tabs>
+        <w:spacing w:after="0" w:line="240" w:lineRule="auto"/>
+        <w:rPr>
+          <w:rFonts w:eastAsia="Times New Roman" w:cstheme="minorHAnsi"/>
+          <w:lang w:eastAsia="cs-CZ"/>
+        </w:rPr>
+      </w:pPr>
+      <w:proofErr w:type="spellStart"/>
+      <w:proofErr w:type="gramStart"/>
+      <w:r>
+        <w:rPr>
+          <w:rFonts w:eastAsia="Times New Roman" w:cstheme="minorHAnsi"/>
+          <w:lang w:eastAsia="cs-CZ"/>
+        </w:rPr>
+        <w:t>SpoctiYKvR</w:t>
+      </w:r>
+      <w:proofErr w:type="spellEnd"/>
+      <w:r>
+        <w:rPr>
+          <w:rFonts w:eastAsia="Times New Roman" w:cstheme="minorHAnsi"/>
+          <w:lang w:eastAsia="cs-CZ"/>
+        </w:rPr>
+        <w:t>(</w:t>
+      </w:r>
+      <w:proofErr w:type="gramEnd"/>
+      <w:r>
+        <w:rPr>
+          <w:rFonts w:eastAsia="Times New Roman" w:cstheme="minorHAnsi"/>
+          <w:lang w:eastAsia="cs-CZ"/>
+        </w:rPr>
+        <w:t>+</w:t>
+      </w:r>
+      <w:proofErr w:type="spellStart"/>
+      <w:r>
+        <w:rPr>
+          <w:rFonts w:eastAsia="Times New Roman" w:cstheme="minorHAnsi"/>
+          <w:lang w:eastAsia="cs-CZ"/>
+        </w:rPr>
+        <w:t>calc</w:t>
+      </w:r>
+      <w:proofErr w:type="spellEnd"/>
+      <w:r>
+        <w:rPr>
+          <w:rFonts w:eastAsia="Times New Roman" w:cstheme="minorHAnsi"/>
+          <w:lang w:eastAsia="cs-CZ"/>
+        </w:rPr>
+        <w:t>(</w:t>
+      </w:r>
+      <w:proofErr w:type="spellStart"/>
+      <w:r>
+        <w:rPr>
+          <w:rFonts w:eastAsia="Times New Roman" w:cstheme="minorHAnsi"/>
+          <w:lang w:eastAsia="cs-CZ"/>
+        </w:rPr>
+        <w:t>KvR</w:t>
+      </w:r>
+      <w:proofErr w:type="spellEnd"/>
+      <w:r>
+        <w:rPr>
+          <w:rFonts w:eastAsia="Times New Roman" w:cstheme="minorHAnsi"/>
+          <w:lang w:eastAsia="cs-CZ"/>
+        </w:rPr>
+        <w:t>, x):double)</w:t>
+      </w:r>
+    </w:p>
+    <w:p>
+      <w:pPr>
+        <w:tabs>
+          <w:tab w:val="left" w:pos="916"/>
+          <w:tab w:val="left" w:pos="1832"/>
+          <w:tab w:val="left" w:pos="2748"/>
+          <w:tab w:val="left" w:pos="3664"/>
+          <w:tab w:val="left" w:pos="4580"/>
+          <w:tab w:val="left" w:pos="5496"/>
+          <w:tab w:val="left" w:pos="6412"/>
+          <w:tab w:val="left" w:pos="7328"/>
+          <w:tab w:val="left" w:pos="8244"/>
+          <w:tab w:val="left" w:pos="9160"/>
+          <w:tab w:val="left" w:pos="10076"/>
+          <w:tab w:val="left" w:pos="10992"/>
+          <w:tab w:val="left" w:pos="11908"/>
+          <w:tab w:val="left" w:pos="12824"/>
+          <w:tab w:val="left" w:pos="13740"/>
+          <w:tab w:val="left" w:pos="14656"/>
+        </w:tabs>
+        <w:spacing w:after="0" w:line="240" w:lineRule="auto"/>
+        <w:rPr>
+          <w:rFonts w:eastAsia="Times New Roman" w:cstheme="minorHAnsi"/>
+          <w:lang w:eastAsia="cs-CZ"/>
+        </w:rPr>
+      </w:pPr>
+    </w:p>
+    <w:p>
+      <w:pPr>
+        <w:tabs>
+          <w:tab w:val="left" w:pos="916"/>
+          <w:tab w:val="left" w:pos="1832"/>
+          <w:tab w:val="left" w:pos="2748"/>
+          <w:tab w:val="left" w:pos="3664"/>
+          <w:tab w:val="left" w:pos="4580"/>
+          <w:tab w:val="left" w:pos="5496"/>
+          <w:tab w:val="left" w:pos="6412"/>
+          <w:tab w:val="left" w:pos="7328"/>
+          <w:tab w:val="left" w:pos="8244"/>
+          <w:tab w:val="left" w:pos="9160"/>
+          <w:tab w:val="left" w:pos="10076"/>
+          <w:tab w:val="left" w:pos="10992"/>
+          <w:tab w:val="left" w:pos="11908"/>
+          <w:tab w:val="left" w:pos="12824"/>
+          <w:tab w:val="left" w:pos="13740"/>
+          <w:tab w:val="left" w:pos="14656"/>
+        </w:tabs>
+        <w:spacing w:after="0" w:line="240" w:lineRule="auto"/>
+        <w:rPr>
+          <w:rFonts w:eastAsia="Times New Roman" w:cstheme="minorHAnsi"/>
+          <w:lang w:eastAsia="cs-CZ"/>
+        </w:rPr>
+      </w:pPr>
+      <w:r>
+        <w:rPr>
+          <w:rFonts w:eastAsia="Times New Roman" w:cstheme="minorHAnsi"/>
+          <w:lang w:eastAsia="cs-CZ"/>
+        </w:rPr>
+        <w:t>--</w:t>
+      </w:r>
+    </w:p>
+    <w:p>
+      <w:pPr>
+        <w:tabs>
+          <w:tab w:val="left" w:pos="916"/>
+          <w:tab w:val="left" w:pos="1832"/>
+          <w:tab w:val="left" w:pos="2748"/>
+          <w:tab w:val="left" w:pos="3664"/>
+          <w:tab w:val="left" w:pos="4580"/>
+          <w:tab w:val="left" w:pos="5496"/>
+          <w:tab w:val="left" w:pos="6412"/>
+          <w:tab w:val="left" w:pos="7328"/>
+          <w:tab w:val="left" w:pos="8244"/>
+          <w:tab w:val="left" w:pos="9160"/>
+          <w:tab w:val="left" w:pos="10076"/>
+          <w:tab w:val="left" w:pos="10992"/>
+          <w:tab w:val="left" w:pos="11908"/>
+          <w:tab w:val="left" w:pos="12824"/>
+          <w:tab w:val="left" w:pos="13740"/>
+          <w:tab w:val="left" w:pos="14656"/>
+        </w:tabs>
+        <w:spacing w:after="0" w:line="240" w:lineRule="auto"/>
+        <w:rPr>
+          <w:rFonts w:eastAsia="Times New Roman" w:cstheme="minorHAnsi"/>
+          <w:lang w:eastAsia="cs-CZ"/>
+        </w:rPr>
+      </w:pPr>
+      <w:r>
+        <w:rPr>
+          <w:rFonts w:eastAsia="Times New Roman" w:cstheme="minorHAnsi"/>
+          <w:lang w:eastAsia="cs-CZ"/>
+        </w:rPr>
+        <w:t>Prázdné třídy -&gt; testy -&gt; programujeme</w:t>
+      </w:r>
+    </w:p>
+    <w:p/>
     <w:p/>
     <w:sectPr>
       <w:pgSz w:w="11906" w:h="16838"/>
@@ -149,6 +802,127 @@
     </w:sectPr>
   </w:body>
 </w:document>
+</file>
+
+<file path=word/numbering.xml><?xml version="1.0" encoding="utf-8"?>
+<w:numbering xmlns:wpc="http://schemas.microsoft.com/office/word/2010/wordprocessingCanvas" xmlns:cx="http://schemas.microsoft.com/office/drawing/2014/chartex" xmlns:cx1="http://schemas.microsoft.com/office/drawing/2015/9/8/chartex" xmlns:cx2="http://schemas.microsoft.com/office/drawing/2015/10/21/chartex" xmlns:cx3="http://schemas.microsoft.com/office/drawing/2016/5/9/chartex" xmlns:cx4="http://schemas.microsoft.com/office/drawing/2016/5/10/chartex" xmlns:cx5="http://schemas.microsoft.com/office/drawing/2016/5/11/chartex" xmlns:cx6="http://schemas.microsoft.com/office/drawing/2016/5/12/chartex" xmlns:cx7="http://schemas.microsoft.com/office/drawing/2016/5/13/chartex" xmlns:cx8="http://schemas.microsoft.com/office/drawing/2016/5/14/chartex" xmlns:mc="http://schemas.openxmlformats.org/markup-compatibility/2006" xmlns:aink="http://schemas.microsoft.com/office/drawing/2016/ink" xmlns:am3d="http://schemas.microsoft.com/office/drawing/2017/model3d" xmlns:o="urn:schemas-microsoft-com:office:office" xmlns:r="http://schemas.openxmlformats.org/officeDocument/2006/relationships" xmlns:m="http://schemas.openxmlformats.org/officeDocument/2006/math" xmlns:v="urn:schemas-microsoft-com:vml" xmlns:wp14="http://schemas.microsoft.com/office/word/2010/wordprocessingDrawing" xmlns:wp="http://schemas.openxmlformats.org/drawingml/2006/wordprocessingDrawing" xmlns:w10="urn:schemas-microsoft-com:office:word" xmlns:w="http://schemas.openxmlformats.org/wordprocessingml/2006/main" xmlns:w14="http://schemas.microsoft.com/office/word/2010/wordml" xmlns:w15="http://schemas.microsoft.com/office/word/2012/wordml" xmlns:w16cid="http://schemas.microsoft.com/office/word/2016/wordml/cid" xmlns:w16se="http://schemas.microsoft.com/office/word/2015/wordml/symex" xmlns:wpg="http://schemas.microsoft.com/office/word/2010/wordprocessingGroup" xmlns:wpi="http://schemas.microsoft.com/office/word/2010/wordprocessingInk" xmlns:wne="http://schemas.microsoft.com/office/word/2006/wordml" xmlns:wps="http://schemas.microsoft.com/office/word/2010/wordprocessingShape" mc:Ignorable="w14 w15 w16se w16cid wp14">
+  <w:abstractNum w:abstractNumId="0" w15:restartNumberingAfterBreak="0">
+    <w:nsid w:val="474C7751"/>
+    <w:multiLevelType w:val="hybridMultilevel"/>
+    <w:tmpl w:val="661CCA12"/>
+    <w:lvl w:ilvl="0" w:tplc="A8AC4DD6">
+      <w:start w:val="3"/>
+      <w:numFmt w:val="bullet"/>
+      <w:lvlText w:val=""/>
+      <w:lvlJc w:val="left"/>
+      <w:pPr>
+        <w:ind w:left="720" w:hanging="360"/>
+      </w:pPr>
+      <w:rPr>
+        <w:rFonts w:ascii="Wingdings" w:eastAsiaTheme="minorHAnsi" w:hAnsi="Wingdings" w:cstheme="minorBidi" w:hint="default"/>
+      </w:rPr>
+    </w:lvl>
+    <w:lvl w:ilvl="1" w:tplc="04050003" w:tentative="1">
+      <w:start w:val="1"/>
+      <w:numFmt w:val="bullet"/>
+      <w:lvlText w:val="o"/>
+      <w:lvlJc w:val="left"/>
+      <w:pPr>
+        <w:ind w:left="1440" w:hanging="360"/>
+      </w:pPr>
+      <w:rPr>
+        <w:rFonts w:ascii="Courier New" w:hAnsi="Courier New" w:cs="Courier New" w:hint="default"/>
+      </w:rPr>
+    </w:lvl>
+    <w:lvl w:ilvl="2" w:tplc="04050005" w:tentative="1">
+      <w:start w:val="1"/>
+      <w:numFmt w:val="bullet"/>
+      <w:lvlText w:val=""/>
+      <w:lvlJc w:val="left"/>
+      <w:pPr>
+        <w:ind w:left="2160" w:hanging="360"/>
+      </w:pPr>
+      <w:rPr>
+        <w:rFonts w:ascii="Wingdings" w:hAnsi="Wingdings" w:hint="default"/>
+      </w:rPr>
+    </w:lvl>
+    <w:lvl w:ilvl="3" w:tplc="04050001" w:tentative="1">
+      <w:start w:val="1"/>
+      <w:numFmt w:val="bullet"/>
+      <w:lvlText w:val=""/>
+      <w:lvlJc w:val="left"/>
+      <w:pPr>
+        <w:ind w:left="2880" w:hanging="360"/>
+      </w:pPr>
+      <w:rPr>
+        <w:rFonts w:ascii="Symbol" w:hAnsi="Symbol" w:hint="default"/>
+      </w:rPr>
+    </w:lvl>
+    <w:lvl w:ilvl="4" w:tplc="04050003" w:tentative="1">
+      <w:start w:val="1"/>
+      <w:numFmt w:val="bullet"/>
+      <w:lvlText w:val="o"/>
+      <w:lvlJc w:val="left"/>
+      <w:pPr>
+        <w:ind w:left="3600" w:hanging="360"/>
+      </w:pPr>
+      <w:rPr>
+        <w:rFonts w:ascii="Courier New" w:hAnsi="Courier New" w:cs="Courier New" w:hint="default"/>
+      </w:rPr>
+    </w:lvl>
+    <w:lvl w:ilvl="5" w:tplc="04050005" w:tentative="1">
+      <w:start w:val="1"/>
+      <w:numFmt w:val="bullet"/>
+      <w:lvlText w:val=""/>
+      <w:lvlJc w:val="left"/>
+      <w:pPr>
+        <w:ind w:left="4320" w:hanging="360"/>
+      </w:pPr>
+      <w:rPr>
+        <w:rFonts w:ascii="Wingdings" w:hAnsi="Wingdings" w:hint="default"/>
+      </w:rPr>
+    </w:lvl>
+    <w:lvl w:ilvl="6" w:tplc="04050001" w:tentative="1">
+      <w:start w:val="1"/>
+      <w:numFmt w:val="bullet"/>
+      <w:lvlText w:val=""/>
+      <w:lvlJc w:val="left"/>
+      <w:pPr>
+        <w:ind w:left="5040" w:hanging="360"/>
+      </w:pPr>
+      <w:rPr>
+        <w:rFonts w:ascii="Symbol" w:hAnsi="Symbol" w:hint="default"/>
+      </w:rPr>
+    </w:lvl>
+    <w:lvl w:ilvl="7" w:tplc="04050003" w:tentative="1">
+      <w:start w:val="1"/>
+      <w:numFmt w:val="bullet"/>
+      <w:lvlText w:val="o"/>
+      <w:lvlJc w:val="left"/>
+      <w:pPr>
+        <w:ind w:left="5760" w:hanging="360"/>
+      </w:pPr>
+      <w:rPr>
+        <w:rFonts w:ascii="Courier New" w:hAnsi="Courier New" w:cs="Courier New" w:hint="default"/>
+      </w:rPr>
+    </w:lvl>
+    <w:lvl w:ilvl="8" w:tplc="04050005" w:tentative="1">
+      <w:start w:val="1"/>
+      <w:numFmt w:val="bullet"/>
+      <w:lvlText w:val=""/>
+      <w:lvlJc w:val="left"/>
+      <w:pPr>
+        <w:ind w:left="6480" w:hanging="360"/>
+      </w:pPr>
+      <w:rPr>
+        <w:rFonts w:ascii="Wingdings" w:hAnsi="Wingdings" w:hint="default"/>
+      </w:rPr>
+    </w:lvl>
+  </w:abstractNum>
+  <w:num w:numId="1">
+    <w:abstractNumId w:val="0"/>
+  </w:num>
+</w:numbering>
 </file>
 
 <file path=word/styles.xml><?xml version="1.0" encoding="utf-8"?>
@@ -599,6 +1373,79 @@
       <w:shd w:val="clear" w:color="auto" w:fill="E1DFDD"/>
     </w:rPr>
   </w:style>
+  <w:style w:type="paragraph" w:styleId="FormtovanvHTML">
+    <w:name w:val="HTML Preformatted"/>
+    <w:basedOn w:val="Normln"/>
+    <w:link w:val="FormtovanvHTMLChar"/>
+    <w:uiPriority w:val="99"/>
+    <w:semiHidden/>
+    <w:unhideWhenUsed/>
+    <w:rsid w:val="004D3ABE"/>
+    <w:pPr>
+      <w:tabs>
+        <w:tab w:val="left" w:pos="916"/>
+        <w:tab w:val="left" w:pos="1832"/>
+        <w:tab w:val="left" w:pos="2748"/>
+        <w:tab w:val="left" w:pos="3664"/>
+        <w:tab w:val="left" w:pos="4580"/>
+        <w:tab w:val="left" w:pos="5496"/>
+        <w:tab w:val="left" w:pos="6412"/>
+        <w:tab w:val="left" w:pos="7328"/>
+        <w:tab w:val="left" w:pos="8244"/>
+        <w:tab w:val="left" w:pos="9160"/>
+        <w:tab w:val="left" w:pos="10076"/>
+        <w:tab w:val="left" w:pos="10992"/>
+        <w:tab w:val="left" w:pos="11908"/>
+        <w:tab w:val="left" w:pos="12824"/>
+        <w:tab w:val="left" w:pos="13740"/>
+        <w:tab w:val="left" w:pos="14656"/>
+      </w:tabs>
+      <w:spacing w:after="0" w:line="240" w:lineRule="auto"/>
+    </w:pPr>
+    <w:rPr>
+      <w:rFonts w:ascii="Courier New" w:eastAsia="Times New Roman" w:hAnsi="Courier New" w:cs="Courier New"/>
+      <w:sz w:val="20"/>
+      <w:szCs w:val="20"/>
+      <w:lang w:eastAsia="cs-CZ"/>
+    </w:rPr>
+  </w:style>
+  <w:style w:type="character" w:customStyle="1" w:styleId="FormtovanvHTMLChar">
+    <w:name w:val="Formátovaný v HTML Char"/>
+    <w:basedOn w:val="Standardnpsmoodstavce"/>
+    <w:link w:val="FormtovanvHTML"/>
+    <w:uiPriority w:val="99"/>
+    <w:semiHidden/>
+    <w:rsid w:val="004D3ABE"/>
+    <w:rPr>
+      <w:rFonts w:ascii="Courier New" w:eastAsia="Times New Roman" w:hAnsi="Courier New" w:cs="Courier New"/>
+      <w:sz w:val="20"/>
+      <w:szCs w:val="20"/>
+      <w:lang w:eastAsia="cs-CZ"/>
+    </w:rPr>
+  </w:style>
+  <w:style w:type="paragraph" w:styleId="Odstavecseseznamem">
+    <w:name w:val="List Paragraph"/>
+    <w:basedOn w:val="Normln"/>
+    <w:uiPriority w:val="34"/>
+    <w:qFormat/>
+    <w:rsid w:val="004D3ABE"/>
+    <w:pPr>
+      <w:ind w:left="720"/>
+      <w:contextualSpacing/>
+    </w:pPr>
+  </w:style>
+  <w:style w:type="character" w:styleId="Sledovanodkaz">
+    <w:name w:val="FollowedHyperlink"/>
+    <w:basedOn w:val="Standardnpsmoodstavce"/>
+    <w:uiPriority w:val="99"/>
+    <w:semiHidden/>
+    <w:unhideWhenUsed/>
+    <w:rsid w:val="004D3ABE"/>
+    <w:rPr>
+      <w:color w:val="954F72" w:themeColor="followedHyperlink"/>
+      <w:u w:val="single"/>
+    </w:rPr>
+  </w:style>
 </w:styles>
 </file>
 
@@ -895,4 +1742,16 @@
     </a:ext>
   </a:extLst>
 </a:theme>
+</file>
+
+<file path=customXml/item1.xml><?xml version="1.0" encoding="utf-8"?>
+<b:Sources xmlns:b="http://schemas.openxmlformats.org/officeDocument/2006/bibliography" xmlns="http://schemas.openxmlformats.org/officeDocument/2006/bibliography" SelectedStyle="\APASixthEditionOfficeOnline.xsl" StyleName="APA" Version="6"/>
+</file>
+
+<file path=customXml/itemProps1.xml><?xml version="1.0" encoding="utf-8"?>
+<ds:datastoreItem xmlns:ds="http://schemas.openxmlformats.org/officeDocument/2006/customXml" ds:itemID="{737367D8-5990-47B1-8AED-B042D627554B}">
+  <ds:schemaRefs>
+    <ds:schemaRef ds:uri="http://schemas.openxmlformats.org/officeDocument/2006/bibliography"/>
+  </ds:schemaRefs>
+</ds:datastoreItem>
 </file>
</xml_diff>

<commit_message>
U4.ii rozšíření kvadratické rovnice
kostra ukolu U4.ii
</commit_message>
<xml_diff>
--- a/Ukoly.docx
+++ b/Ukoly.docx
@@ -99,20 +99,20 @@
     <w:p>
       <w:pPr>
         <w:rPr>
-          <w:color w:val="FF0000"/>
-        </w:rPr>
-      </w:pPr>
-      <w:r>
-        <w:rPr>
-          <w:color w:val="FF0000"/>
-        </w:rPr>
-        <w:t xml:space="preserve">TODO: 04/03 </w:t>
-      </w:r>
-      <w:r>
-        <w:rPr>
-          <w:color w:val="FF0000"/>
-        </w:rPr>
-        <w:t>Zadání úkolu 3: nádrž -&gt; jiné zadání v cvičení 4??</w:t>
+          <w:color w:val="00B050"/>
+        </w:rPr>
+      </w:pPr>
+      <w:r>
+        <w:rPr>
+          <w:color w:val="00B050"/>
+        </w:rPr>
+        <w:t xml:space="preserve">04/03 </w:t>
+      </w:r>
+      <w:r>
+        <w:rPr>
+          <w:color w:val="00B050"/>
+        </w:rPr>
+        <w:t xml:space="preserve">Zadání úkolu 3: nádrž </w:t>
       </w:r>
     </w:p>
     <w:p>
@@ -121,31 +121,19 @@
           <w:rPr>
             <w:rStyle w:val="Hypertextovodkaz"/>
           </w:rPr>
-          <w:t>https://moodle.vspj.cz/</w:t>
+          <w:t>https://moodle.vspj.</w:t>
         </w:r>
         <w:r>
           <w:rPr>
             <w:rStyle w:val="Hypertextovodkaz"/>
           </w:rPr>
-          <w:t>p</w:t>
+          <w:t>c</w:t>
         </w:r>
         <w:r>
           <w:rPr>
             <w:rStyle w:val="Hypertextovodkaz"/>
           </w:rPr>
-          <w:t>luginfile.php/40865</w:t>
-        </w:r>
-        <w:r>
-          <w:rPr>
-            <w:rStyle w:val="Hypertextovodkaz"/>
-          </w:rPr>
-          <w:t>9</w:t>
-        </w:r>
-        <w:r>
-          <w:rPr>
-            <w:rStyle w:val="Hypertextovodkaz"/>
-          </w:rPr>
-          <w:t>/mod_resource/content/1/Zad%C3%A1n%C3%AD%20%C3%BAkolu%20%2303%20-.txt</w:t>
+          <w:t>z/pluginfile.php/408659/mod_resource/content/1/Zad%C3%A1n%C3%AD%20%C3%BAkolu%20%2303%20-.txt</w:t>
         </w:r>
       </w:hyperlink>
     </w:p>
@@ -166,7 +154,13 @@
         <w:rPr>
           <w:color w:val="00B050"/>
         </w:rPr>
-        <w:t>Cvičení 04 – nádrž a kvadratická rovnice</w:t>
+        <w:t>Zadání úkolu 04</w:t>
+      </w:r>
+      <w:r>
+        <w:rPr>
+          <w:color w:val="00B050"/>
+        </w:rPr>
+        <w:t xml:space="preserve"> – nádrž a kvadratická rovnice</w:t>
       </w:r>
     </w:p>
     <w:p>
@@ -175,27 +169,7 @@
           <w:rPr>
             <w:rStyle w:val="Hypertextovodkaz"/>
           </w:rPr>
-          <w:t>https://moodle.vspj.cz/pluginfile.php/4</w:t>
-        </w:r>
-        <w:bookmarkStart w:id="0" w:name="_GoBack"/>
-        <w:bookmarkEnd w:id="0"/>
-        <w:r>
-          <w:rPr>
-            <w:rStyle w:val="Hypertextovodkaz"/>
-          </w:rPr>
-          <w:t>09846/mod_resource/content/2/Zad%C3%A1n%C3%AD%20%C3%BAkolu%20%230</w:t>
-        </w:r>
-        <w:r>
-          <w:rPr>
-            <w:rStyle w:val="Hypertextovodkaz"/>
-          </w:rPr>
-          <w:t>4</w:t>
-        </w:r>
-        <w:r>
-          <w:rPr>
-            <w:rStyle w:val="Hypertextovodkaz"/>
-          </w:rPr>
-          <w:t>.txt</w:t>
+          <w:t>https://moodle.vspj.cz/pluginfile.php/409846/mod_resource/content/2/Zad%C3%A1n%C3%AD%20%C3%BAkolu%20%2304.txt</w:t>
         </w:r>
       </w:hyperlink>
     </w:p>
@@ -208,218 +182,39 @@
           <w:t>https://moodle.vspj.cz/pluginfile.php/409847/mod_resource/content/0/Cvi%C4%8Den%C3%AD-04%20-%20Podklady%20pro%20cvi%C4%8Den%C3%AD.txt</w:t>
         </w:r>
       </w:hyperlink>
-    </w:p>
-    <w:p>
-      <w:r>
-        <w:t>3tí a 7mý řádek</w:t>
-      </w:r>
-    </w:p>
-    <w:p>
-      <w:pPr>
-        <w:pStyle w:val="FormtovanvHTML"/>
-        <w:rPr>
-          <w:rFonts w:asciiTheme="minorHAnsi" w:hAnsiTheme="minorHAnsi" w:cstheme="minorHAnsi"/>
-          <w:sz w:val="22"/>
-          <w:szCs w:val="22"/>
-        </w:rPr>
-      </w:pPr>
-      <w:proofErr w:type="spellStart"/>
-      <w:proofErr w:type="gramStart"/>
-      <w:r>
-        <w:rPr>
-          <w:rFonts w:asciiTheme="minorHAnsi" w:hAnsiTheme="minorHAnsi" w:cstheme="minorHAnsi"/>
-          <w:sz w:val="22"/>
-          <w:szCs w:val="22"/>
-        </w:rPr>
-        <w:t>KvR</w:t>
-      </w:r>
-      <w:proofErr w:type="spellEnd"/>
-      <w:r>
-        <w:rPr>
-          <w:rFonts w:asciiTheme="minorHAnsi" w:hAnsiTheme="minorHAnsi" w:cstheme="minorHAnsi"/>
-          <w:sz w:val="22"/>
-          <w:szCs w:val="22"/>
-        </w:rPr>
-        <w:t>(</w:t>
-      </w:r>
-      <w:proofErr w:type="gramEnd"/>
-      <w:r>
-        <w:rPr>
-          <w:rFonts w:asciiTheme="minorHAnsi" w:hAnsiTheme="minorHAnsi" w:cstheme="minorHAnsi"/>
-          <w:sz w:val="22"/>
-          <w:szCs w:val="22"/>
-        </w:rPr>
-        <w:t xml:space="preserve">-a, -b, -c, -x, </w:t>
-      </w:r>
-      <w:proofErr w:type="spellStart"/>
-      <w:r>
-        <w:rPr>
-          <w:rFonts w:asciiTheme="minorHAnsi" w:hAnsiTheme="minorHAnsi" w:cstheme="minorHAnsi"/>
-          <w:sz w:val="22"/>
-          <w:szCs w:val="22"/>
-        </w:rPr>
-        <w:t>KvR</w:t>
-      </w:r>
-      <w:proofErr w:type="spellEnd"/>
-      <w:r>
-        <w:rPr>
-          <w:rFonts w:asciiTheme="minorHAnsi" w:hAnsiTheme="minorHAnsi" w:cstheme="minorHAnsi"/>
-          <w:sz w:val="22"/>
-          <w:szCs w:val="22"/>
-        </w:rPr>
-        <w:t>(a, b, c, x), +</w:t>
-      </w:r>
-      <w:proofErr w:type="spellStart"/>
-      <w:r>
-        <w:rPr>
-          <w:rFonts w:asciiTheme="minorHAnsi" w:hAnsiTheme="minorHAnsi" w:cstheme="minorHAnsi"/>
-          <w:sz w:val="22"/>
-          <w:szCs w:val="22"/>
-        </w:rPr>
-        <w:t>getA</w:t>
-      </w:r>
-      <w:proofErr w:type="spellEnd"/>
-      <w:r>
-        <w:rPr>
-          <w:rFonts w:asciiTheme="minorHAnsi" w:hAnsiTheme="minorHAnsi" w:cstheme="minorHAnsi"/>
-          <w:sz w:val="22"/>
-          <w:szCs w:val="22"/>
-        </w:rPr>
-        <w:t>(), +</w:t>
-      </w:r>
-      <w:proofErr w:type="spellStart"/>
-      <w:r>
-        <w:rPr>
-          <w:rFonts w:asciiTheme="minorHAnsi" w:hAnsiTheme="minorHAnsi" w:cstheme="minorHAnsi"/>
-          <w:sz w:val="22"/>
-          <w:szCs w:val="22"/>
-        </w:rPr>
-        <w:t>getB</w:t>
-      </w:r>
-      <w:proofErr w:type="spellEnd"/>
-      <w:r>
-        <w:rPr>
-          <w:rFonts w:asciiTheme="minorHAnsi" w:hAnsiTheme="minorHAnsi" w:cstheme="minorHAnsi"/>
-          <w:sz w:val="22"/>
-          <w:szCs w:val="22"/>
-        </w:rPr>
-        <w:t>(), +</w:t>
-      </w:r>
-      <w:proofErr w:type="spellStart"/>
-      <w:r>
-        <w:rPr>
-          <w:rFonts w:asciiTheme="minorHAnsi" w:hAnsiTheme="minorHAnsi" w:cstheme="minorHAnsi"/>
-          <w:sz w:val="22"/>
-          <w:szCs w:val="22"/>
-        </w:rPr>
-        <w:t>getC</w:t>
-      </w:r>
-      <w:proofErr w:type="spellEnd"/>
-      <w:r>
-        <w:rPr>
-          <w:rFonts w:asciiTheme="minorHAnsi" w:hAnsiTheme="minorHAnsi" w:cstheme="minorHAnsi"/>
-          <w:sz w:val="22"/>
-          <w:szCs w:val="22"/>
-        </w:rPr>
-        <w:t>(), -</w:t>
-      </w:r>
-      <w:proofErr w:type="spellStart"/>
-      <w:r>
-        <w:rPr>
-          <w:rFonts w:asciiTheme="minorHAnsi" w:hAnsiTheme="minorHAnsi" w:cstheme="minorHAnsi"/>
-          <w:sz w:val="22"/>
-          <w:szCs w:val="22"/>
-        </w:rPr>
-        <w:t>setA</w:t>
-      </w:r>
-      <w:proofErr w:type="spellEnd"/>
-      <w:r>
-        <w:rPr>
-          <w:rFonts w:asciiTheme="minorHAnsi" w:hAnsiTheme="minorHAnsi" w:cstheme="minorHAnsi"/>
-          <w:sz w:val="22"/>
-          <w:szCs w:val="22"/>
-        </w:rPr>
-        <w:t>(), -</w:t>
-      </w:r>
-      <w:proofErr w:type="spellStart"/>
-      <w:r>
-        <w:rPr>
-          <w:rFonts w:asciiTheme="minorHAnsi" w:hAnsiTheme="minorHAnsi" w:cstheme="minorHAnsi"/>
-          <w:sz w:val="22"/>
-          <w:szCs w:val="22"/>
-        </w:rPr>
-        <w:t>setB</w:t>
-      </w:r>
-      <w:proofErr w:type="spellEnd"/>
-      <w:r>
-        <w:rPr>
-          <w:rFonts w:asciiTheme="minorHAnsi" w:hAnsiTheme="minorHAnsi" w:cstheme="minorHAnsi"/>
-          <w:sz w:val="22"/>
-          <w:szCs w:val="22"/>
-        </w:rPr>
-        <w:t>(), -</w:t>
-      </w:r>
-      <w:proofErr w:type="spellStart"/>
-      <w:r>
-        <w:rPr>
-          <w:rFonts w:asciiTheme="minorHAnsi" w:hAnsiTheme="minorHAnsi" w:cstheme="minorHAnsi"/>
-          <w:sz w:val="22"/>
-          <w:szCs w:val="22"/>
-        </w:rPr>
-        <w:t>setC</w:t>
-      </w:r>
-      <w:proofErr w:type="spellEnd"/>
-      <w:r>
-        <w:rPr>
-          <w:rFonts w:asciiTheme="minorHAnsi" w:hAnsiTheme="minorHAnsi" w:cstheme="minorHAnsi"/>
-          <w:sz w:val="22"/>
-          <w:szCs w:val="22"/>
-        </w:rPr>
-        <w:t>(), +</w:t>
-      </w:r>
-      <w:proofErr w:type="spellStart"/>
-      <w:r>
-        <w:rPr>
-          <w:rFonts w:asciiTheme="minorHAnsi" w:hAnsiTheme="minorHAnsi" w:cstheme="minorHAnsi"/>
-          <w:sz w:val="22"/>
-          <w:szCs w:val="22"/>
-        </w:rPr>
-        <w:t>calcY</w:t>
-      </w:r>
-      <w:proofErr w:type="spellEnd"/>
-      <w:r>
-        <w:rPr>
-          <w:rFonts w:asciiTheme="minorHAnsi" w:hAnsiTheme="minorHAnsi" w:cstheme="minorHAnsi"/>
-          <w:sz w:val="22"/>
-          <w:szCs w:val="22"/>
-        </w:rPr>
-        <w:t>():double))</w:t>
-      </w:r>
-    </w:p>
-    <w:p>
-      <w:pPr>
-        <w:rPr>
-          <w:rFonts w:cstheme="minorHAnsi"/>
-        </w:rPr>
-      </w:pPr>
-      <w:r>
-        <w:rPr>
-          <w:rFonts w:cstheme="minorHAnsi"/>
-        </w:rPr>
-        <w:t>- nic neumí -&gt; jestli má správné hodnoty</w:t>
-      </w:r>
-    </w:p>
-    <w:p>
-      <w:pPr>
-        <w:rPr>
-          <w:rFonts w:cstheme="minorHAnsi"/>
-        </w:rPr>
-      </w:pPr>
-      <w:r>
-        <w:rPr>
-          <w:rFonts w:cstheme="minorHAnsi"/>
-        </w:rPr>
-        <w:t>-- dědičnost</w:t>
+      <w:bookmarkStart w:id="0" w:name="_GoBack"/>
+      <w:bookmarkEnd w:id="0"/>
+    </w:p>
+    <w:p>
+      <w:pPr>
+        <w:rPr>
+          <w:color w:val="FF0000"/>
+        </w:rPr>
+      </w:pPr>
+    </w:p>
+    <w:p>
+      <w:pPr>
+        <w:rPr>
+          <w:color w:val="FF0000"/>
+        </w:rPr>
+      </w:pPr>
+      <w:r>
+        <w:rPr>
+          <w:color w:val="FF0000"/>
+        </w:rPr>
+        <w:t>18/03 Cvičení 6 – rozšíření</w:t>
+      </w:r>
+      <w:r>
+        <w:rPr>
+          <w:color w:val="FF0000"/>
+        </w:rPr>
+        <w:t xml:space="preserve"> kvadratické rovnice</w:t>
+      </w:r>
+      <w:r>
+        <w:rPr>
+          <w:color w:val="FF0000"/>
+        </w:rPr>
+        <w:t xml:space="preserve"> ^</w:t>
       </w:r>
     </w:p>
     <w:p>
@@ -448,143 +243,32 @@
           <w:lang w:eastAsia="cs-CZ"/>
         </w:rPr>
       </w:pPr>
-      <w:proofErr w:type="spellStart"/>
-      <w:proofErr w:type="gramStart"/>
-      <w:r>
-        <w:rPr>
-          <w:rFonts w:eastAsia="Times New Roman" w:cstheme="minorHAnsi"/>
-          <w:lang w:eastAsia="cs-CZ"/>
-        </w:rPr>
-        <w:t>KvR</w:t>
-      </w:r>
-      <w:proofErr w:type="spellEnd"/>
-      <w:r>
-        <w:rPr>
-          <w:rFonts w:eastAsia="Times New Roman" w:cstheme="minorHAnsi"/>
-          <w:lang w:eastAsia="cs-CZ"/>
-        </w:rPr>
-        <w:t>(</w:t>
-      </w:r>
-      <w:proofErr w:type="gramEnd"/>
-      <w:r>
-        <w:rPr>
-          <w:rFonts w:eastAsia="Times New Roman" w:cstheme="minorHAnsi"/>
-          <w:lang w:eastAsia="cs-CZ"/>
-        </w:rPr>
-        <w:t xml:space="preserve">-a, -b, -c, </w:t>
-      </w:r>
-      <w:proofErr w:type="spellStart"/>
-      <w:r>
-        <w:rPr>
-          <w:rFonts w:eastAsia="Times New Roman" w:cstheme="minorHAnsi"/>
-          <w:lang w:eastAsia="cs-CZ"/>
-        </w:rPr>
-        <w:t>KvR</w:t>
-      </w:r>
-      <w:proofErr w:type="spellEnd"/>
-      <w:r>
-        <w:rPr>
-          <w:rFonts w:eastAsia="Times New Roman" w:cstheme="minorHAnsi"/>
-          <w:lang w:eastAsia="cs-CZ"/>
-        </w:rPr>
-        <w:t>(a, b, c), +</w:t>
-      </w:r>
-      <w:proofErr w:type="spellStart"/>
-      <w:r>
-        <w:rPr>
-          <w:rFonts w:eastAsia="Times New Roman" w:cstheme="minorHAnsi"/>
-          <w:lang w:eastAsia="cs-CZ"/>
-        </w:rPr>
-        <w:t>getA</w:t>
-      </w:r>
-      <w:proofErr w:type="spellEnd"/>
-      <w:r>
-        <w:rPr>
-          <w:rFonts w:eastAsia="Times New Roman" w:cstheme="minorHAnsi"/>
-          <w:lang w:eastAsia="cs-CZ"/>
-        </w:rPr>
-        <w:t>(), +</w:t>
-      </w:r>
-      <w:proofErr w:type="spellStart"/>
-      <w:r>
-        <w:rPr>
-          <w:rFonts w:eastAsia="Times New Roman" w:cstheme="minorHAnsi"/>
-          <w:lang w:eastAsia="cs-CZ"/>
-        </w:rPr>
-        <w:t>getB</w:t>
-      </w:r>
-      <w:proofErr w:type="spellEnd"/>
-      <w:r>
-        <w:rPr>
-          <w:rFonts w:eastAsia="Times New Roman" w:cstheme="minorHAnsi"/>
-          <w:lang w:eastAsia="cs-CZ"/>
-        </w:rPr>
-        <w:t>(), +</w:t>
-      </w:r>
-      <w:proofErr w:type="spellStart"/>
-      <w:r>
-        <w:rPr>
-          <w:rFonts w:eastAsia="Times New Roman" w:cstheme="minorHAnsi"/>
-          <w:lang w:eastAsia="cs-CZ"/>
-        </w:rPr>
-        <w:t>getC</w:t>
-      </w:r>
-      <w:proofErr w:type="spellEnd"/>
-      <w:r>
-        <w:rPr>
-          <w:rFonts w:eastAsia="Times New Roman" w:cstheme="minorHAnsi"/>
-          <w:lang w:eastAsia="cs-CZ"/>
-        </w:rPr>
-        <w:t>(), -</w:t>
-      </w:r>
-      <w:proofErr w:type="spellStart"/>
-      <w:r>
-        <w:rPr>
-          <w:rFonts w:eastAsia="Times New Roman" w:cstheme="minorHAnsi"/>
-          <w:lang w:eastAsia="cs-CZ"/>
-        </w:rPr>
-        <w:t>setA</w:t>
-      </w:r>
-      <w:proofErr w:type="spellEnd"/>
-      <w:r>
-        <w:rPr>
-          <w:rFonts w:eastAsia="Times New Roman" w:cstheme="minorHAnsi"/>
-          <w:lang w:eastAsia="cs-CZ"/>
-        </w:rPr>
-        <w:t>(), -</w:t>
-      </w:r>
-      <w:proofErr w:type="spellStart"/>
-      <w:r>
-        <w:rPr>
-          <w:rFonts w:eastAsia="Times New Roman" w:cstheme="minorHAnsi"/>
-          <w:lang w:eastAsia="cs-CZ"/>
-        </w:rPr>
-        <w:t>setB</w:t>
-      </w:r>
-      <w:proofErr w:type="spellEnd"/>
-      <w:r>
-        <w:rPr>
-          <w:rFonts w:eastAsia="Times New Roman" w:cstheme="minorHAnsi"/>
-          <w:lang w:eastAsia="cs-CZ"/>
-        </w:rPr>
-        <w:t>(), -</w:t>
-      </w:r>
-      <w:proofErr w:type="spellStart"/>
-      <w:r>
-        <w:rPr>
-          <w:rFonts w:eastAsia="Times New Roman" w:cstheme="minorHAnsi"/>
-          <w:lang w:eastAsia="cs-CZ"/>
-        </w:rPr>
-        <w:t>setC</w:t>
-      </w:r>
-      <w:proofErr w:type="spellEnd"/>
-      <w:r>
-        <w:rPr>
-          <w:rFonts w:eastAsia="Times New Roman" w:cstheme="minorHAnsi"/>
-          <w:lang w:eastAsia="cs-CZ"/>
-        </w:rPr>
-        <w:t>())</w:t>
-      </w:r>
+      <w:hyperlink r:id="rId11" w:history="1">
+        <w:r>
+          <w:rPr>
+            <w:rStyle w:val="Hypertextovodkaz"/>
+            <w:rFonts w:eastAsia="Times New Roman" w:cstheme="minorHAnsi"/>
+            <w:lang w:eastAsia="cs-CZ"/>
+          </w:rPr>
+          <w:t>https://moodle.vspj.cz/pluginfile.php/41</w:t>
+        </w:r>
+        <w:r>
+          <w:rPr>
+            <w:rStyle w:val="Hypertextovodkaz"/>
+            <w:rFonts w:eastAsia="Times New Roman" w:cstheme="minorHAnsi"/>
+            <w:lang w:eastAsia="cs-CZ"/>
+          </w:rPr>
+          <w:t>0</w:t>
+        </w:r>
+        <w:r>
+          <w:rPr>
+            <w:rStyle w:val="Hypertextovodkaz"/>
+            <w:rFonts w:eastAsia="Times New Roman" w:cstheme="minorHAnsi"/>
+            <w:lang w:eastAsia="cs-CZ"/>
+          </w:rPr>
+          <w:t>497/mod_resource/content/0/zad%C3%A1n%C3%AD%20%C3%BAkolu%20%2304-ii.txt</w:t>
+        </w:r>
+      </w:hyperlink>
     </w:p>
     <w:p>
       <w:pPr>
@@ -612,185 +296,6 @@
           <w:lang w:eastAsia="cs-CZ"/>
         </w:rPr>
       </w:pPr>
-    </w:p>
-    <w:p>
-      <w:pPr>
-        <w:tabs>
-          <w:tab w:val="left" w:pos="916"/>
-          <w:tab w:val="left" w:pos="1832"/>
-          <w:tab w:val="left" w:pos="2748"/>
-          <w:tab w:val="left" w:pos="3664"/>
-          <w:tab w:val="left" w:pos="4580"/>
-          <w:tab w:val="left" w:pos="5496"/>
-          <w:tab w:val="left" w:pos="6412"/>
-          <w:tab w:val="left" w:pos="7328"/>
-          <w:tab w:val="left" w:pos="8244"/>
-          <w:tab w:val="left" w:pos="9160"/>
-          <w:tab w:val="left" w:pos="10076"/>
-          <w:tab w:val="left" w:pos="10992"/>
-          <w:tab w:val="left" w:pos="11908"/>
-          <w:tab w:val="left" w:pos="12824"/>
-          <w:tab w:val="left" w:pos="13740"/>
-          <w:tab w:val="left" w:pos="14656"/>
-        </w:tabs>
-        <w:spacing w:after="0" w:line="240" w:lineRule="auto"/>
-        <w:rPr>
-          <w:rFonts w:eastAsia="Times New Roman" w:cstheme="minorHAnsi"/>
-          <w:lang w:eastAsia="cs-CZ"/>
-        </w:rPr>
-      </w:pPr>
-      <w:proofErr w:type="spellStart"/>
-      <w:proofErr w:type="gramStart"/>
-      <w:r>
-        <w:rPr>
-          <w:rFonts w:eastAsia="Times New Roman" w:cstheme="minorHAnsi"/>
-          <w:lang w:eastAsia="cs-CZ"/>
-        </w:rPr>
-        <w:t>SpoctiYKvR</w:t>
-      </w:r>
-      <w:proofErr w:type="spellEnd"/>
-      <w:r>
-        <w:rPr>
-          <w:rFonts w:eastAsia="Times New Roman" w:cstheme="minorHAnsi"/>
-          <w:lang w:eastAsia="cs-CZ"/>
-        </w:rPr>
-        <w:t>(</w:t>
-      </w:r>
-      <w:proofErr w:type="gramEnd"/>
-      <w:r>
-        <w:rPr>
-          <w:rFonts w:eastAsia="Times New Roman" w:cstheme="minorHAnsi"/>
-          <w:lang w:eastAsia="cs-CZ"/>
-        </w:rPr>
-        <w:t>+</w:t>
-      </w:r>
-      <w:proofErr w:type="spellStart"/>
-      <w:r>
-        <w:rPr>
-          <w:rFonts w:eastAsia="Times New Roman" w:cstheme="minorHAnsi"/>
-          <w:lang w:eastAsia="cs-CZ"/>
-        </w:rPr>
-        <w:t>calc</w:t>
-      </w:r>
-      <w:proofErr w:type="spellEnd"/>
-      <w:r>
-        <w:rPr>
-          <w:rFonts w:eastAsia="Times New Roman" w:cstheme="minorHAnsi"/>
-          <w:lang w:eastAsia="cs-CZ"/>
-        </w:rPr>
-        <w:t>(</w:t>
-      </w:r>
-      <w:proofErr w:type="spellStart"/>
-      <w:r>
-        <w:rPr>
-          <w:rFonts w:eastAsia="Times New Roman" w:cstheme="minorHAnsi"/>
-          <w:lang w:eastAsia="cs-CZ"/>
-        </w:rPr>
-        <w:t>KvR</w:t>
-      </w:r>
-      <w:proofErr w:type="spellEnd"/>
-      <w:r>
-        <w:rPr>
-          <w:rFonts w:eastAsia="Times New Roman" w:cstheme="minorHAnsi"/>
-          <w:lang w:eastAsia="cs-CZ"/>
-        </w:rPr>
-        <w:t>, x):double)</w:t>
-      </w:r>
-    </w:p>
-    <w:p>
-      <w:pPr>
-        <w:tabs>
-          <w:tab w:val="left" w:pos="916"/>
-          <w:tab w:val="left" w:pos="1832"/>
-          <w:tab w:val="left" w:pos="2748"/>
-          <w:tab w:val="left" w:pos="3664"/>
-          <w:tab w:val="left" w:pos="4580"/>
-          <w:tab w:val="left" w:pos="5496"/>
-          <w:tab w:val="left" w:pos="6412"/>
-          <w:tab w:val="left" w:pos="7328"/>
-          <w:tab w:val="left" w:pos="8244"/>
-          <w:tab w:val="left" w:pos="9160"/>
-          <w:tab w:val="left" w:pos="10076"/>
-          <w:tab w:val="left" w:pos="10992"/>
-          <w:tab w:val="left" w:pos="11908"/>
-          <w:tab w:val="left" w:pos="12824"/>
-          <w:tab w:val="left" w:pos="13740"/>
-          <w:tab w:val="left" w:pos="14656"/>
-        </w:tabs>
-        <w:spacing w:after="0" w:line="240" w:lineRule="auto"/>
-        <w:rPr>
-          <w:rFonts w:eastAsia="Times New Roman" w:cstheme="minorHAnsi"/>
-          <w:lang w:eastAsia="cs-CZ"/>
-        </w:rPr>
-      </w:pPr>
-    </w:p>
-    <w:p>
-      <w:pPr>
-        <w:tabs>
-          <w:tab w:val="left" w:pos="916"/>
-          <w:tab w:val="left" w:pos="1832"/>
-          <w:tab w:val="left" w:pos="2748"/>
-          <w:tab w:val="left" w:pos="3664"/>
-          <w:tab w:val="left" w:pos="4580"/>
-          <w:tab w:val="left" w:pos="5496"/>
-          <w:tab w:val="left" w:pos="6412"/>
-          <w:tab w:val="left" w:pos="7328"/>
-          <w:tab w:val="left" w:pos="8244"/>
-          <w:tab w:val="left" w:pos="9160"/>
-          <w:tab w:val="left" w:pos="10076"/>
-          <w:tab w:val="left" w:pos="10992"/>
-          <w:tab w:val="left" w:pos="11908"/>
-          <w:tab w:val="left" w:pos="12824"/>
-          <w:tab w:val="left" w:pos="13740"/>
-          <w:tab w:val="left" w:pos="14656"/>
-        </w:tabs>
-        <w:spacing w:after="0" w:line="240" w:lineRule="auto"/>
-        <w:rPr>
-          <w:rFonts w:eastAsia="Times New Roman" w:cstheme="minorHAnsi"/>
-          <w:lang w:eastAsia="cs-CZ"/>
-        </w:rPr>
-      </w:pPr>
-      <w:r>
-        <w:rPr>
-          <w:rFonts w:eastAsia="Times New Roman" w:cstheme="minorHAnsi"/>
-          <w:lang w:eastAsia="cs-CZ"/>
-        </w:rPr>
-        <w:t>--</w:t>
-      </w:r>
-    </w:p>
-    <w:p>
-      <w:pPr>
-        <w:tabs>
-          <w:tab w:val="left" w:pos="916"/>
-          <w:tab w:val="left" w:pos="1832"/>
-          <w:tab w:val="left" w:pos="2748"/>
-          <w:tab w:val="left" w:pos="3664"/>
-          <w:tab w:val="left" w:pos="4580"/>
-          <w:tab w:val="left" w:pos="5496"/>
-          <w:tab w:val="left" w:pos="6412"/>
-          <w:tab w:val="left" w:pos="7328"/>
-          <w:tab w:val="left" w:pos="8244"/>
-          <w:tab w:val="left" w:pos="9160"/>
-          <w:tab w:val="left" w:pos="10076"/>
-          <w:tab w:val="left" w:pos="10992"/>
-          <w:tab w:val="left" w:pos="11908"/>
-          <w:tab w:val="left" w:pos="12824"/>
-          <w:tab w:val="left" w:pos="13740"/>
-          <w:tab w:val="left" w:pos="14656"/>
-        </w:tabs>
-        <w:spacing w:after="0" w:line="240" w:lineRule="auto"/>
-        <w:rPr>
-          <w:rFonts w:eastAsia="Times New Roman" w:cstheme="minorHAnsi"/>
-          <w:lang w:eastAsia="cs-CZ"/>
-        </w:rPr>
-      </w:pPr>
-      <w:r>
-        <w:rPr>
-          <w:rFonts w:eastAsia="Times New Roman" w:cstheme="minorHAnsi"/>
-          <w:lang w:eastAsia="cs-CZ"/>
-        </w:rPr>
-        <w:t>Prázdné třídy -&gt; testy -&gt; programujeme</w:t>
-      </w:r>
     </w:p>
     <w:p/>
     <w:p/>
@@ -1749,7 +1254,7 @@
 </file>
 
 <file path=customXml/itemProps1.xml><?xml version="1.0" encoding="utf-8"?>
-<ds:datastoreItem xmlns:ds="http://schemas.openxmlformats.org/officeDocument/2006/customXml" ds:itemID="{737367D8-5990-47B1-8AED-B042D627554B}">
+<ds:datastoreItem xmlns:ds="http://schemas.openxmlformats.org/officeDocument/2006/customXml" ds:itemID="{8765DFA8-2F75-4E7D-B277-1ED27854BE2D}">
   <ds:schemaRefs>
     <ds:schemaRef ds:uri="http://schemas.openxmlformats.org/officeDocument/2006/bibliography"/>
   </ds:schemaRefs>

</xml_diff>